<commit_message>
Some updates in requisites file
</commit_message>
<xml_diff>
--- a/docs/requisites.docx
+++ b/docs/requisites.docx
@@ -6,19 +6,417 @@
       <w:pPr>
         <w:spacing w:line="360" w:lineRule="auto"/>
         <w:rPr>
-          <w:b/>
-          <w:bCs/>
+          <w:rFonts w:ascii="Roboto" w:hAnsi="Roboto"/>
+          <w:b/>
+          <w:bCs/>
+          <w:color w:val="262626" w:themeColor="text1" w:themeTint="D9"/>
           <w:sz w:val="28"/>
           <w:szCs w:val="28"/>
         </w:rPr>
       </w:pPr>
-      <w:r>
-        <w:rPr>
-          <w:b/>
-          <w:bCs/>
+    </w:p>
+    <w:p>
+      <w:pPr>
+        <w:spacing w:line="360" w:lineRule="auto"/>
+        <w:rPr>
+          <w:rFonts w:ascii="Roboto" w:hAnsi="Roboto"/>
+          <w:b/>
+          <w:bCs/>
+          <w:color w:val="262626" w:themeColor="text1" w:themeTint="D9"/>
           <w:sz w:val="28"/>
           <w:szCs w:val="28"/>
         </w:rPr>
+      </w:pPr>
+    </w:p>
+    <w:p>
+      <w:pPr>
+        <w:spacing w:line="360" w:lineRule="auto"/>
+        <w:rPr>
+          <w:rFonts w:ascii="Roboto" w:hAnsi="Roboto"/>
+          <w:b/>
+          <w:bCs/>
+          <w:color w:val="262626" w:themeColor="text1" w:themeTint="D9"/>
+          <w:sz w:val="28"/>
+          <w:szCs w:val="28"/>
+        </w:rPr>
+      </w:pPr>
+    </w:p>
+    <w:p>
+      <w:pPr>
+        <w:spacing w:line="360" w:lineRule="auto"/>
+        <w:rPr>
+          <w:rFonts w:ascii="Roboto" w:hAnsi="Roboto"/>
+          <w:b/>
+          <w:bCs/>
+          <w:color w:val="262626" w:themeColor="text1" w:themeTint="D9"/>
+          <w:sz w:val="28"/>
+          <w:szCs w:val="28"/>
+        </w:rPr>
+      </w:pPr>
+    </w:p>
+    <w:p>
+      <w:pPr>
+        <w:spacing w:line="360" w:lineRule="auto"/>
+        <w:rPr>
+          <w:rFonts w:ascii="Roboto" w:hAnsi="Roboto"/>
+          <w:b/>
+          <w:bCs/>
+          <w:color w:val="262626" w:themeColor="text1" w:themeTint="D9"/>
+          <w:sz w:val="28"/>
+          <w:szCs w:val="28"/>
+        </w:rPr>
+      </w:pPr>
+    </w:p>
+    <w:p>
+      <w:pPr>
+        <w:spacing w:line="360" w:lineRule="auto"/>
+        <w:rPr>
+          <w:rFonts w:ascii="Roboto" w:hAnsi="Roboto"/>
+          <w:b/>
+          <w:bCs/>
+          <w:color w:val="262626" w:themeColor="text1" w:themeTint="D9"/>
+          <w:sz w:val="28"/>
+          <w:szCs w:val="28"/>
+        </w:rPr>
+      </w:pPr>
+    </w:p>
+    <w:p>
+      <w:pPr>
+        <w:spacing w:line="360" w:lineRule="auto"/>
+        <w:rPr>
+          <w:rFonts w:ascii="Roboto" w:hAnsi="Roboto"/>
+          <w:b/>
+          <w:bCs/>
+          <w:color w:val="262626" w:themeColor="text1" w:themeTint="D9"/>
+          <w:sz w:val="28"/>
+          <w:szCs w:val="28"/>
+        </w:rPr>
+      </w:pPr>
+    </w:p>
+    <w:p>
+      <w:pPr>
+        <w:spacing w:line="360" w:lineRule="auto"/>
+        <w:rPr>
+          <w:rFonts w:ascii="Roboto" w:hAnsi="Roboto"/>
+          <w:b/>
+          <w:bCs/>
+          <w:color w:val="262626" w:themeColor="text1" w:themeTint="D9"/>
+          <w:sz w:val="28"/>
+          <w:szCs w:val="28"/>
+        </w:rPr>
+      </w:pPr>
+    </w:p>
+    <w:p>
+      <w:pPr>
+        <w:spacing w:line="360" w:lineRule="auto"/>
+        <w:rPr>
+          <w:rFonts w:ascii="Roboto" w:hAnsi="Roboto"/>
+          <w:b/>
+          <w:bCs/>
+          <w:color w:val="262626" w:themeColor="text1" w:themeTint="D9"/>
+          <w:sz w:val="28"/>
+          <w:szCs w:val="28"/>
+        </w:rPr>
+      </w:pPr>
+    </w:p>
+    <w:p>
+      <w:pPr>
+        <w:spacing w:line="360" w:lineRule="auto"/>
+        <w:jc w:val="center"/>
+        <w:rPr>
+          <w:rFonts w:ascii="Roboto" w:hAnsi="Roboto"/>
+          <w:b/>
+          <w:bCs/>
+          <w:color w:val="262626" w:themeColor="text1" w:themeTint="D9"/>
+          <w:sz w:val="40"/>
+          <w:szCs w:val="40"/>
+        </w:rPr>
+      </w:pPr>
+      <w:proofErr w:type="spellStart"/>
+      <w:r>
+        <w:rPr>
+          <w:rFonts w:ascii="Roboto" w:hAnsi="Roboto"/>
+          <w:b/>
+          <w:bCs/>
+          <w:color w:val="262626" w:themeColor="text1" w:themeTint="D9"/>
+          <w:sz w:val="40"/>
+          <w:szCs w:val="40"/>
+        </w:rPr>
+        <w:t>Betteraba</w:t>
+      </w:r>
+      <w:proofErr w:type="spellEnd"/>
+      <w:r>
+        <w:rPr>
+          <w:rFonts w:ascii="Roboto" w:hAnsi="Roboto"/>
+          <w:b/>
+          <w:bCs/>
+          <w:color w:val="262626" w:themeColor="text1" w:themeTint="D9"/>
+          <w:sz w:val="40"/>
+          <w:szCs w:val="40"/>
+        </w:rPr>
+        <w:t xml:space="preserve"> Racing</w:t>
+      </w:r>
+    </w:p>
+    <w:p>
+      <w:pPr>
+        <w:spacing w:line="360" w:lineRule="auto"/>
+        <w:jc w:val="both"/>
+        <w:rPr>
+          <w:rFonts w:ascii="Roboto Light" w:hAnsi="Roboto Light"/>
+          <w:color w:val="262626" w:themeColor="text1" w:themeTint="D9"/>
+          <w:sz w:val="24"/>
+          <w:szCs w:val="24"/>
+        </w:rPr>
+      </w:pPr>
+      <w:r>
+        <w:rPr>
+          <w:rFonts w:ascii="Roboto Light" w:hAnsi="Roboto Light"/>
+          <w:color w:val="262626" w:themeColor="text1" w:themeTint="D9"/>
+          <w:sz w:val="24"/>
+          <w:szCs w:val="24"/>
+        </w:rPr>
+        <w:t xml:space="preserve">Documento de requisitos do game </w:t>
+      </w:r>
+      <w:proofErr w:type="spellStart"/>
+      <w:r>
+        <w:rPr>
+          <w:rFonts w:ascii="Roboto Light" w:hAnsi="Roboto Light"/>
+          <w:color w:val="262626" w:themeColor="text1" w:themeTint="D9"/>
+          <w:sz w:val="24"/>
+          <w:szCs w:val="24"/>
+        </w:rPr>
+        <w:t>Betterraba</w:t>
+      </w:r>
+      <w:proofErr w:type="spellEnd"/>
+      <w:r>
+        <w:rPr>
+          <w:rFonts w:ascii="Roboto Light" w:hAnsi="Roboto Light"/>
+          <w:color w:val="262626" w:themeColor="text1" w:themeTint="D9"/>
+          <w:sz w:val="24"/>
+          <w:szCs w:val="24"/>
+        </w:rPr>
+        <w:t xml:space="preserve"> Racing, desenvolvido para a disciplina de Computação Gráfica, do </w:t>
+      </w:r>
+      <w:r>
+        <w:rPr>
+          <w:rFonts w:ascii="Roboto Light" w:hAnsi="Roboto Light"/>
+          <w:color w:val="262626" w:themeColor="text1" w:themeTint="D9"/>
+          <w:sz w:val="24"/>
+          <w:szCs w:val="24"/>
+        </w:rPr>
+        <w:t xml:space="preserve">6º semestre do curso de Ciência da Computação do Instituto de Biociências, Letras e Ciências Exatas </w:t>
+      </w:r>
+      <w:r>
+        <w:rPr>
+          <w:rFonts w:ascii="Roboto Light" w:hAnsi="Roboto Light"/>
+          <w:color w:val="262626" w:themeColor="text1" w:themeTint="D9"/>
+          <w:sz w:val="24"/>
+          <w:szCs w:val="24"/>
+        </w:rPr>
+        <w:t>–</w:t>
+      </w:r>
+      <w:r>
+        <w:rPr>
+          <w:rFonts w:ascii="Roboto Light" w:hAnsi="Roboto Light"/>
+          <w:color w:val="262626" w:themeColor="text1" w:themeTint="D9"/>
+          <w:sz w:val="24"/>
+          <w:szCs w:val="24"/>
+        </w:rPr>
+        <w:t xml:space="preserve"> UNESP</w:t>
+      </w:r>
+    </w:p>
+    <w:p>
+      <w:pPr>
+        <w:spacing w:line="360" w:lineRule="auto"/>
+        <w:jc w:val="both"/>
+        <w:rPr>
+          <w:rFonts w:ascii="Roboto Light" w:hAnsi="Roboto Light"/>
+          <w:color w:val="262626" w:themeColor="text1" w:themeTint="D9"/>
+          <w:sz w:val="24"/>
+          <w:szCs w:val="24"/>
+        </w:rPr>
+      </w:pPr>
+    </w:p>
+    <w:p>
+      <w:pPr>
+        <w:spacing w:line="360" w:lineRule="auto"/>
+        <w:jc w:val="both"/>
+        <w:rPr>
+          <w:rFonts w:ascii="Roboto Light" w:hAnsi="Roboto Light"/>
+          <w:color w:val="262626" w:themeColor="text1" w:themeTint="D9"/>
+          <w:sz w:val="24"/>
+          <w:szCs w:val="24"/>
+        </w:rPr>
+      </w:pPr>
+    </w:p>
+    <w:p>
+      <w:pPr>
+        <w:spacing w:line="360" w:lineRule="auto"/>
+        <w:jc w:val="both"/>
+        <w:rPr>
+          <w:rFonts w:ascii="Roboto Light" w:hAnsi="Roboto Light"/>
+          <w:color w:val="262626" w:themeColor="text1" w:themeTint="D9"/>
+          <w:sz w:val="24"/>
+          <w:szCs w:val="24"/>
+        </w:rPr>
+      </w:pPr>
+    </w:p>
+    <w:p>
+      <w:pPr>
+        <w:spacing w:line="360" w:lineRule="auto"/>
+        <w:jc w:val="both"/>
+        <w:rPr>
+          <w:rFonts w:ascii="Roboto Light" w:hAnsi="Roboto Light"/>
+          <w:color w:val="262626" w:themeColor="text1" w:themeTint="D9"/>
+          <w:sz w:val="24"/>
+          <w:szCs w:val="24"/>
+        </w:rPr>
+      </w:pPr>
+    </w:p>
+    <w:p>
+      <w:pPr>
+        <w:spacing w:line="360" w:lineRule="auto"/>
+        <w:jc w:val="both"/>
+        <w:rPr>
+          <w:rFonts w:ascii="Roboto Light" w:hAnsi="Roboto Light"/>
+          <w:color w:val="262626" w:themeColor="text1" w:themeTint="D9"/>
+          <w:sz w:val="24"/>
+          <w:szCs w:val="24"/>
+        </w:rPr>
+      </w:pPr>
+    </w:p>
+    <w:p>
+      <w:pPr>
+        <w:spacing w:line="360" w:lineRule="auto"/>
+        <w:jc w:val="both"/>
+        <w:rPr>
+          <w:rFonts w:ascii="Roboto Light" w:hAnsi="Roboto Light"/>
+          <w:color w:val="262626" w:themeColor="text1" w:themeTint="D9"/>
+          <w:sz w:val="24"/>
+          <w:szCs w:val="24"/>
+        </w:rPr>
+      </w:pPr>
+    </w:p>
+    <w:p>
+      <w:pPr>
+        <w:spacing w:line="360" w:lineRule="auto"/>
+        <w:jc w:val="both"/>
+        <w:rPr>
+          <w:rFonts w:ascii="Roboto Light" w:hAnsi="Roboto Light"/>
+          <w:color w:val="262626" w:themeColor="text1" w:themeTint="D9"/>
+          <w:sz w:val="24"/>
+          <w:szCs w:val="24"/>
+        </w:rPr>
+      </w:pPr>
+      <w:r>
+        <w:rPr>
+          <w:rFonts w:ascii="Roboto Light" w:hAnsi="Roboto Light"/>
+          <w:color w:val="262626" w:themeColor="text1" w:themeTint="D9"/>
+          <w:sz w:val="24"/>
+          <w:szCs w:val="24"/>
+        </w:rPr>
+        <w:t xml:space="preserve">Douglas Armando </w:t>
+      </w:r>
+      <w:proofErr w:type="spellStart"/>
+      <w:r>
+        <w:rPr>
+          <w:rFonts w:ascii="Roboto Light" w:hAnsi="Roboto Light"/>
+          <w:color w:val="262626" w:themeColor="text1" w:themeTint="D9"/>
+          <w:sz w:val="24"/>
+          <w:szCs w:val="24"/>
+        </w:rPr>
+        <w:t>Canevarollo</w:t>
+      </w:r>
+      <w:proofErr w:type="spellEnd"/>
+    </w:p>
+    <w:p>
+      <w:pPr>
+        <w:spacing w:line="360" w:lineRule="auto"/>
+        <w:jc w:val="both"/>
+        <w:rPr>
+          <w:rFonts w:ascii="Roboto Light" w:hAnsi="Roboto Light"/>
+          <w:color w:val="262626" w:themeColor="text1" w:themeTint="D9"/>
+          <w:sz w:val="24"/>
+          <w:szCs w:val="24"/>
+        </w:rPr>
+      </w:pPr>
+      <w:r>
+        <w:rPr>
+          <w:rFonts w:ascii="Roboto Light" w:hAnsi="Roboto Light"/>
+          <w:color w:val="262626" w:themeColor="text1" w:themeTint="D9"/>
+          <w:sz w:val="24"/>
+          <w:szCs w:val="24"/>
+        </w:rPr>
+        <w:t>Douglas Brandão dos Santos</w:t>
+      </w:r>
+    </w:p>
+    <w:p>
+      <w:pPr>
+        <w:spacing w:line="360" w:lineRule="auto"/>
+        <w:jc w:val="both"/>
+        <w:rPr>
+          <w:rFonts w:ascii="Roboto Light" w:hAnsi="Roboto Light"/>
+          <w:color w:val="262626" w:themeColor="text1" w:themeTint="D9"/>
+          <w:sz w:val="24"/>
+          <w:szCs w:val="24"/>
+        </w:rPr>
+      </w:pPr>
+      <w:r>
+        <w:rPr>
+          <w:rFonts w:ascii="Roboto Light" w:hAnsi="Roboto Light"/>
+          <w:color w:val="262626" w:themeColor="text1" w:themeTint="D9"/>
+          <w:sz w:val="24"/>
+          <w:szCs w:val="24"/>
+        </w:rPr>
+        <w:t>Gabriel Andrey</w:t>
+      </w:r>
+    </w:p>
+    <w:p>
+      <w:pPr>
+        <w:spacing w:line="360" w:lineRule="auto"/>
+        <w:jc w:val="both"/>
+        <w:rPr>
+          <w:rFonts w:ascii="Roboto Light" w:hAnsi="Roboto Light"/>
+          <w:color w:val="262626" w:themeColor="text1" w:themeTint="D9"/>
+          <w:sz w:val="24"/>
+          <w:szCs w:val="24"/>
+        </w:rPr>
+      </w:pPr>
+      <w:r>
+        <w:rPr>
+          <w:rFonts w:ascii="Roboto Light" w:hAnsi="Roboto Light"/>
+          <w:color w:val="262626" w:themeColor="text1" w:themeTint="D9"/>
+          <w:sz w:val="24"/>
+          <w:szCs w:val="24"/>
+        </w:rPr>
+        <w:t>Rafael Fernandez</w:t>
+      </w:r>
+      <w:bookmarkStart w:id="0" w:name="_GoBack"/>
+      <w:bookmarkEnd w:id="0"/>
+    </w:p>
+    <w:p>
+      <w:pPr>
+        <w:spacing w:line="360" w:lineRule="auto"/>
+        <w:jc w:val="center"/>
+        <w:rPr>
+          <w:rFonts w:ascii="Roboto" w:hAnsi="Roboto"/>
+          <w:b/>
+          <w:bCs/>
+          <w:color w:val="262626" w:themeColor="text1" w:themeTint="D9"/>
+          <w:sz w:val="28"/>
+          <w:szCs w:val="28"/>
+        </w:rPr>
+      </w:pPr>
+      <w:r>
+        <w:rPr>
+          <w:rFonts w:ascii="Roboto" w:hAnsi="Roboto"/>
+          <w:b/>
+          <w:bCs/>
+          <w:color w:val="262626" w:themeColor="text1" w:themeTint="D9"/>
+          <w:sz w:val="28"/>
+          <w:szCs w:val="28"/>
+        </w:rPr>
+        <w:lastRenderedPageBreak/>
         <w:t>Pontuação</w:t>
       </w:r>
     </w:p>
@@ -26,13 +424,18 @@
       <w:pPr>
         <w:spacing w:line="360" w:lineRule="auto"/>
         <w:ind w:firstLine="708"/>
-        <w:rPr>
-          <w:sz w:val="24"/>
-          <w:szCs w:val="24"/>
-        </w:rPr>
-      </w:pPr>
-      <w:r>
-        <w:rPr>
+        <w:jc w:val="both"/>
+        <w:rPr>
+          <w:rFonts w:ascii="Roboto Light" w:hAnsi="Roboto Light"/>
+          <w:color w:val="262626" w:themeColor="text1" w:themeTint="D9"/>
+          <w:sz w:val="24"/>
+          <w:szCs w:val="24"/>
+        </w:rPr>
+      </w:pPr>
+      <w:r>
+        <w:rPr>
+          <w:rFonts w:ascii="Roboto Light" w:hAnsi="Roboto Light"/>
+          <w:color w:val="262626" w:themeColor="text1" w:themeTint="D9"/>
           <w:sz w:val="24"/>
           <w:szCs w:val="24"/>
         </w:rPr>
@@ -43,13 +446,18 @@
       <w:pPr>
         <w:spacing w:line="360" w:lineRule="auto"/>
         <w:ind w:firstLine="708"/>
-        <w:rPr>
-          <w:sz w:val="24"/>
-          <w:szCs w:val="24"/>
-        </w:rPr>
-      </w:pPr>
-      <w:r>
-        <w:rPr>
+        <w:jc w:val="both"/>
+        <w:rPr>
+          <w:rFonts w:ascii="Roboto Light" w:hAnsi="Roboto Light"/>
+          <w:color w:val="262626" w:themeColor="text1" w:themeTint="D9"/>
+          <w:sz w:val="24"/>
+          <w:szCs w:val="24"/>
+        </w:rPr>
+      </w:pPr>
+      <w:r>
+        <w:rPr>
+          <w:rFonts w:ascii="Roboto Light" w:hAnsi="Roboto Light"/>
+          <w:color w:val="262626" w:themeColor="text1" w:themeTint="D9"/>
           <w:sz w:val="24"/>
           <w:szCs w:val="24"/>
         </w:rPr>
@@ -57,8 +465,10 @@
       </w:r>
       <w:r>
         <w:rPr>
+          <w:rFonts w:ascii="Roboto Light" w:hAnsi="Roboto Light"/>
           <w:i/>
           <w:iCs/>
+          <w:color w:val="262626" w:themeColor="text1" w:themeTint="D9"/>
           <w:sz w:val="24"/>
           <w:szCs w:val="24"/>
         </w:rPr>
@@ -66,6 +476,8 @@
       </w:r>
       <w:r>
         <w:rPr>
+          <w:rFonts w:ascii="Roboto Light" w:hAnsi="Roboto Light"/>
+          <w:color w:val="262626" w:themeColor="text1" w:themeTint="D9"/>
           <w:sz w:val="24"/>
           <w:szCs w:val="24"/>
         </w:rPr>
@@ -75,26 +487,48 @@
     <w:p>
       <w:pPr>
         <w:spacing w:line="360" w:lineRule="auto"/>
-        <w:rPr>
-          <w:sz w:val="24"/>
-          <w:szCs w:val="24"/>
-        </w:rPr>
-      </w:pPr>
-    </w:p>
-    <w:p>
-      <w:pPr>
-        <w:spacing w:line="360" w:lineRule="auto"/>
-        <w:rPr>
-          <w:b/>
-          <w:bCs/>
+        <w:ind w:firstLine="708"/>
+        <w:jc w:val="both"/>
+        <w:rPr>
+          <w:rFonts w:ascii="Roboto Light" w:hAnsi="Roboto Light"/>
+          <w:color w:val="262626" w:themeColor="text1" w:themeTint="D9"/>
+          <w:sz w:val="24"/>
+          <w:szCs w:val="24"/>
+        </w:rPr>
+      </w:pPr>
+    </w:p>
+    <w:p>
+      <w:pPr>
+        <w:spacing w:line="360" w:lineRule="auto"/>
+        <w:ind w:firstLine="708"/>
+        <w:jc w:val="both"/>
+        <w:rPr>
+          <w:rFonts w:ascii="Roboto Light" w:hAnsi="Roboto Light"/>
+          <w:color w:val="262626" w:themeColor="text1" w:themeTint="D9"/>
+          <w:sz w:val="24"/>
+          <w:szCs w:val="24"/>
+        </w:rPr>
+      </w:pPr>
+    </w:p>
+    <w:p>
+      <w:pPr>
+        <w:spacing w:line="360" w:lineRule="auto"/>
+        <w:jc w:val="center"/>
+        <w:rPr>
+          <w:rFonts w:ascii="Roboto" w:hAnsi="Roboto"/>
+          <w:b/>
+          <w:bCs/>
+          <w:color w:val="262626" w:themeColor="text1" w:themeTint="D9"/>
           <w:sz w:val="28"/>
           <w:szCs w:val="28"/>
         </w:rPr>
       </w:pPr>
       <w:r>
         <w:rPr>
-          <w:b/>
-          <w:bCs/>
+          <w:rFonts w:ascii="Roboto" w:hAnsi="Roboto"/>
+          <w:b/>
+          <w:bCs/>
+          <w:color w:val="262626" w:themeColor="text1" w:themeTint="D9"/>
           <w:sz w:val="28"/>
           <w:szCs w:val="28"/>
         </w:rPr>
@@ -104,33 +538,57 @@
     <w:p>
       <w:pPr>
         <w:spacing w:line="360" w:lineRule="auto"/>
-        <w:rPr>
-          <w:sz w:val="24"/>
-          <w:szCs w:val="24"/>
-        </w:rPr>
-      </w:pPr>
-      <w:r>
-        <w:rPr>
-          <w:sz w:val="24"/>
-          <w:szCs w:val="24"/>
-        </w:rPr>
-        <w:tab/>
+        <w:ind w:firstLine="851"/>
+        <w:jc w:val="both"/>
+        <w:rPr>
+          <w:rFonts w:ascii="Roboto Light" w:hAnsi="Roboto Light"/>
+          <w:color w:val="262626" w:themeColor="text1" w:themeTint="D9"/>
+          <w:sz w:val="24"/>
+          <w:szCs w:val="24"/>
+        </w:rPr>
+      </w:pPr>
+      <w:r>
+        <w:rPr>
+          <w:rFonts w:ascii="Roboto Light" w:hAnsi="Roboto Light"/>
+          <w:color w:val="262626" w:themeColor="text1" w:themeTint="D9"/>
+          <w:sz w:val="24"/>
+          <w:szCs w:val="24"/>
+        </w:rPr>
         <w:t>No avançar do jogo, conforme o jogador for ganhando pontuação, a velocidade do carro aumentará. Os obstáculos serão sempre gerados aleatoriamente.</w:t>
       </w:r>
     </w:p>
     <w:p>
       <w:pPr>
         <w:spacing w:line="360" w:lineRule="auto"/>
-        <w:rPr>
-          <w:sz w:val="24"/>
-          <w:szCs w:val="24"/>
-        </w:rPr>
-      </w:pPr>
-    </w:p>
-    <w:p>
-      <w:pPr>
-        <w:spacing w:line="360" w:lineRule="auto"/>
-        <w:rPr>
+        <w:ind w:firstLine="851"/>
+        <w:jc w:val="both"/>
+        <w:rPr>
+          <w:rFonts w:ascii="Roboto Light" w:hAnsi="Roboto Light"/>
+          <w:color w:val="262626" w:themeColor="text1" w:themeTint="D9"/>
+          <w:sz w:val="24"/>
+          <w:szCs w:val="24"/>
+        </w:rPr>
+      </w:pPr>
+    </w:p>
+    <w:p>
+      <w:pPr>
+        <w:spacing w:line="360" w:lineRule="auto"/>
+        <w:ind w:firstLine="851"/>
+        <w:jc w:val="both"/>
+        <w:rPr>
+          <w:rFonts w:ascii="Roboto Light" w:hAnsi="Roboto Light"/>
+          <w:color w:val="262626" w:themeColor="text1" w:themeTint="D9"/>
+          <w:sz w:val="24"/>
+          <w:szCs w:val="24"/>
+        </w:rPr>
+      </w:pPr>
+    </w:p>
+    <w:p>
+      <w:pPr>
+        <w:spacing w:line="360" w:lineRule="auto"/>
+        <w:jc w:val="center"/>
+        <w:rPr>
+          <w:rFonts w:ascii="Roboto" w:hAnsi="Roboto"/>
           <w:b/>
           <w:bCs/>
           <w:sz w:val="28"/>
@@ -139,6 +597,7 @@
       </w:pPr>
       <w:r>
         <w:rPr>
+          <w:rFonts w:ascii="Roboto" w:hAnsi="Roboto"/>
           <w:b/>
           <w:bCs/>
           <w:sz w:val="28"/>
@@ -151,21 +610,24 @@
       <w:pPr>
         <w:spacing w:line="360" w:lineRule="auto"/>
         <w:rPr>
-          <w:sz w:val="24"/>
-          <w:szCs w:val="24"/>
-        </w:rPr>
-      </w:pPr>
-      <w:r>
-        <w:rPr>
-          <w:b/>
-          <w:bCs/>
-          <w:sz w:val="28"/>
-          <w:szCs w:val="28"/>
+          <w:rFonts w:ascii="Roboto Light" w:hAnsi="Roboto Light"/>
+          <w:sz w:val="24"/>
+          <w:szCs w:val="24"/>
+        </w:rPr>
+      </w:pPr>
+      <w:r>
+        <w:rPr>
+          <w:rFonts w:ascii="Roboto Light" w:hAnsi="Roboto Light"/>
+          <w:b/>
+          <w:bCs/>
+          <w:sz w:val="24"/>
+          <w:szCs w:val="24"/>
         </w:rPr>
         <w:tab/>
       </w:r>
       <w:r>
         <w:rPr>
+          <w:rFonts w:ascii="Roboto Light" w:hAnsi="Roboto Light"/>
           <w:sz w:val="24"/>
           <w:szCs w:val="24"/>
         </w:rPr>
@@ -187,15 +649,26 @@
       </w:pPr>
       <w:r>
         <w:rPr>
-          <w:b/>
-          <w:bCs/>
-          <w:sz w:val="24"/>
-          <w:szCs w:val="24"/>
-        </w:rPr>
-        <w:t xml:space="preserve">Pista 1: </w:t>
-      </w:r>
-      <w:r>
-        <w:rPr>
+          <w:rFonts w:ascii="Roboto" w:hAnsi="Roboto"/>
+          <w:b/>
+          <w:bCs/>
+          <w:sz w:val="24"/>
+          <w:szCs w:val="24"/>
+        </w:rPr>
+        <w:t>Pista 1:</w:t>
+      </w:r>
+      <w:r>
+        <w:rPr>
+          <w:b/>
+          <w:bCs/>
+          <w:sz w:val="24"/>
+          <w:szCs w:val="24"/>
+        </w:rPr>
+        <w:t xml:space="preserve"> </w:t>
+      </w:r>
+      <w:r>
+        <w:rPr>
+          <w:rFonts w:ascii="Roboto Light" w:hAnsi="Roboto Light"/>
           <w:sz w:val="24"/>
           <w:szCs w:val="24"/>
         </w:rPr>
@@ -217,6 +690,7 @@
       </w:pPr>
       <w:r>
         <w:rPr>
+          <w:rFonts w:ascii="Roboto" w:hAnsi="Roboto"/>
           <w:b/>
           <w:bCs/>
           <w:sz w:val="24"/>
@@ -229,7 +703,15 @@
           <w:sz w:val="24"/>
           <w:szCs w:val="24"/>
         </w:rPr>
-        <w:t xml:space="preserve"> floresta;</w:t>
+        <w:t xml:space="preserve"> </w:t>
+      </w:r>
+      <w:r>
+        <w:rPr>
+          <w:rFonts w:ascii="Roboto Light" w:hAnsi="Roboto Light"/>
+          <w:sz w:val="24"/>
+          <w:szCs w:val="24"/>
+        </w:rPr>
+        <w:t>floresta;</w:t>
       </w:r>
     </w:p>
     <w:p>
@@ -247,6 +729,7 @@
       </w:pPr>
       <w:r>
         <w:rPr>
+          <w:rFonts w:ascii="Roboto" w:hAnsi="Roboto"/>
           <w:b/>
           <w:bCs/>
           <w:sz w:val="24"/>
@@ -259,22 +742,32 @@
           <w:sz w:val="24"/>
           <w:szCs w:val="24"/>
         </w:rPr>
-        <w:t xml:space="preserve"> cidade.</w:t>
-      </w:r>
-    </w:p>
-    <w:p>
-      <w:pPr>
-        <w:spacing w:line="360" w:lineRule="auto"/>
-        <w:rPr>
-          <w:sz w:val="24"/>
-          <w:szCs w:val="24"/>
-        </w:rPr>
-      </w:pPr>
-    </w:p>
-    <w:p>
-      <w:pPr>
-        <w:spacing w:line="360" w:lineRule="auto"/>
-        <w:rPr>
+        <w:t xml:space="preserve"> </w:t>
+      </w:r>
+      <w:r>
+        <w:rPr>
+          <w:rFonts w:ascii="Roboto Light" w:hAnsi="Roboto Light"/>
+          <w:sz w:val="24"/>
+          <w:szCs w:val="24"/>
+        </w:rPr>
+        <w:t>cidade.</w:t>
+      </w:r>
+    </w:p>
+    <w:p>
+      <w:pPr>
+        <w:spacing w:line="360" w:lineRule="auto"/>
+        <w:rPr>
+          <w:sz w:val="24"/>
+          <w:szCs w:val="24"/>
+        </w:rPr>
+      </w:pPr>
+    </w:p>
+    <w:p>
+      <w:pPr>
+        <w:spacing w:line="360" w:lineRule="auto"/>
+        <w:jc w:val="center"/>
+        <w:rPr>
+          <w:rFonts w:ascii="Roboto" w:hAnsi="Roboto"/>
           <w:b/>
           <w:bCs/>
           <w:sz w:val="28"/>
@@ -283,6 +776,7 @@
       </w:pPr>
       <w:r>
         <w:rPr>
+          <w:rFonts w:ascii="Roboto" w:hAnsi="Roboto"/>
           <w:b/>
           <w:bCs/>
           <w:sz w:val="28"/>
@@ -295,6 +789,7 @@
       <w:pPr>
         <w:spacing w:line="360" w:lineRule="auto"/>
         <w:rPr>
+          <w:rFonts w:ascii="Roboto Light" w:hAnsi="Roboto Light"/>
           <w:sz w:val="24"/>
           <w:szCs w:val="24"/>
         </w:rPr>
@@ -305,6 +800,13 @@
           <w:szCs w:val="24"/>
         </w:rPr>
         <w:tab/>
+      </w:r>
+      <w:r>
+        <w:rPr>
+          <w:rFonts w:ascii="Roboto Light" w:hAnsi="Roboto Light"/>
+          <w:sz w:val="24"/>
+          <w:szCs w:val="24"/>
+        </w:rPr>
         <w:t>Assim como as pistas, o jogador poderá escolher dentre 3 diferentes carros, cada um com uma cor diferente. Haverá um carro especial para o jogador que atingir 10000 pontos: uma beterraba com rodas!</w:t>
       </w:r>
     </w:p>
@@ -312,15 +814,18 @@
       <w:pPr>
         <w:spacing w:line="360" w:lineRule="auto"/>
         <w:rPr>
-          <w:sz w:val="24"/>
-          <w:szCs w:val="24"/>
-        </w:rPr>
-      </w:pPr>
-    </w:p>
-    <w:p>
-      <w:pPr>
-        <w:spacing w:line="360" w:lineRule="auto"/>
-        <w:rPr>
+          <w:rFonts w:ascii="Roboto Light" w:hAnsi="Roboto Light"/>
+          <w:sz w:val="24"/>
+          <w:szCs w:val="24"/>
+        </w:rPr>
+      </w:pPr>
+    </w:p>
+    <w:p>
+      <w:pPr>
+        <w:spacing w:line="360" w:lineRule="auto"/>
+        <w:jc w:val="center"/>
+        <w:rPr>
+          <w:rFonts w:ascii="Roboto" w:hAnsi="Roboto"/>
           <w:b/>
           <w:bCs/>
           <w:sz w:val="28"/>
@@ -329,11 +834,13 @@
       </w:pPr>
       <w:r>
         <w:rPr>
+          <w:rFonts w:ascii="Roboto" w:hAnsi="Roboto"/>
           <w:b/>
           <w:bCs/>
           <w:sz w:val="28"/>
           <w:szCs w:val="28"/>
         </w:rPr>
+        <w:lastRenderedPageBreak/>
         <w:t>Detalhes de implementação</w:t>
       </w:r>
     </w:p>
@@ -346,23 +853,18 @@
         </w:numPr>
         <w:spacing w:line="360" w:lineRule="auto"/>
         <w:rPr>
-          <w:sz w:val="24"/>
-          <w:szCs w:val="24"/>
-        </w:rPr>
-      </w:pPr>
-      <w:r>
-        <w:rPr>
-          <w:sz w:val="24"/>
-          <w:szCs w:val="24"/>
-        </w:rPr>
-        <w:t>O jogo deverá ser exibido em duas projeções: ortográfica (com vista aérea da pista) e perspectiva (a câmera acompanhará o carro por trás)</w:t>
-      </w:r>
-      <w:r>
-        <w:rPr>
-          <w:sz w:val="24"/>
-          <w:szCs w:val="24"/>
-        </w:rPr>
-        <w:t>;</w:t>
+          <w:rFonts w:ascii="Roboto Light" w:hAnsi="Roboto Light"/>
+          <w:sz w:val="24"/>
+          <w:szCs w:val="24"/>
+        </w:rPr>
+      </w:pPr>
+      <w:r>
+        <w:rPr>
+          <w:rFonts w:ascii="Roboto Light" w:hAnsi="Roboto Light"/>
+          <w:sz w:val="24"/>
+          <w:szCs w:val="24"/>
+        </w:rPr>
+        <w:t>O jogo deverá ser exibido em duas projeções: ortográfica (com vista aérea da pista) e perspectiva (a câmera acompanhará o carro por trás);</w:t>
       </w:r>
     </w:p>
     <w:p>
@@ -374,20 +876,22 @@
         </w:numPr>
         <w:spacing w:line="360" w:lineRule="auto"/>
         <w:rPr>
-          <w:sz w:val="24"/>
-          <w:szCs w:val="24"/>
-        </w:rPr>
-      </w:pPr>
-      <w:r>
-        <w:rPr>
-          <w:sz w:val="24"/>
-          <w:szCs w:val="24"/>
-        </w:rPr>
-        <w:lastRenderedPageBreak/>
+          <w:rFonts w:ascii="Roboto Light" w:hAnsi="Roboto Light"/>
+          <w:sz w:val="24"/>
+          <w:szCs w:val="24"/>
+        </w:rPr>
+      </w:pPr>
+      <w:r>
+        <w:rPr>
+          <w:rFonts w:ascii="Roboto Light" w:hAnsi="Roboto Light"/>
+          <w:sz w:val="24"/>
+          <w:szCs w:val="24"/>
+        </w:rPr>
         <w:t xml:space="preserve">Somente será possível jogar sozinho, isto é, </w:t>
       </w:r>
       <w:r>
         <w:rPr>
+          <w:rFonts w:ascii="Roboto Light" w:hAnsi="Roboto Light"/>
           <w:i/>
           <w:iCs/>
           <w:sz w:val="24"/>
@@ -395,10 +899,9 @@
         </w:rPr>
         <w:t>singleplayer</w:t>
       </w:r>
-      <w:bookmarkStart w:id="0" w:name="_GoBack"/>
-      <w:bookmarkEnd w:id="0"/>
-      <w:r>
-        <w:rPr>
+      <w:r>
+        <w:rPr>
+          <w:rFonts w:ascii="Roboto Light" w:hAnsi="Roboto Light"/>
           <w:sz w:val="24"/>
           <w:szCs w:val="24"/>
         </w:rPr>
@@ -414,12 +917,14 @@
         </w:numPr>
         <w:spacing w:line="360" w:lineRule="auto"/>
         <w:rPr>
-          <w:sz w:val="24"/>
-          <w:szCs w:val="24"/>
-        </w:rPr>
-      </w:pPr>
-      <w:r>
-        <w:rPr>
+          <w:rFonts w:ascii="Roboto Light" w:hAnsi="Roboto Light"/>
+          <w:sz w:val="24"/>
+          <w:szCs w:val="24"/>
+        </w:rPr>
+      </w:pPr>
+      <w:r>
+        <w:rPr>
+          <w:rFonts w:ascii="Roboto Light" w:hAnsi="Roboto Light"/>
           <w:sz w:val="24"/>
           <w:szCs w:val="24"/>
         </w:rPr>
@@ -427,6 +932,7 @@
       </w:r>
       <w:r>
         <w:rPr>
+          <w:rFonts w:ascii="Roboto Light" w:hAnsi="Roboto Light"/>
           <w:sz w:val="24"/>
           <w:szCs w:val="24"/>
         </w:rPr>
@@ -434,6 +940,7 @@
       </w:r>
       <w:r>
         <w:rPr>
+          <w:rFonts w:ascii="Roboto Light" w:hAnsi="Roboto Light"/>
           <w:sz w:val="24"/>
           <w:szCs w:val="24"/>
         </w:rPr>
@@ -441,6 +948,7 @@
       </w:r>
       <w:r>
         <w:rPr>
+          <w:rFonts w:ascii="Roboto Light" w:hAnsi="Roboto Light"/>
           <w:sz w:val="24"/>
           <w:szCs w:val="24"/>
         </w:rPr>
@@ -456,12 +964,14 @@
         </w:numPr>
         <w:spacing w:line="360" w:lineRule="auto"/>
         <w:rPr>
-          <w:sz w:val="24"/>
-          <w:szCs w:val="24"/>
-        </w:rPr>
-      </w:pPr>
-      <w:r>
-        <w:rPr>
+          <w:rFonts w:ascii="Roboto Light" w:hAnsi="Roboto Light"/>
+          <w:sz w:val="24"/>
+          <w:szCs w:val="24"/>
+        </w:rPr>
+      </w:pPr>
+      <w:r>
+        <w:rPr>
+          <w:rFonts w:ascii="Roboto Light" w:hAnsi="Roboto Light"/>
           <w:sz w:val="24"/>
           <w:szCs w:val="24"/>
         </w:rPr>
@@ -483,17 +993,17 @@
   <w:abstractNum w:abstractNumId="0" w15:restartNumberingAfterBreak="0">
     <w:nsid w:val="59FD0C03"/>
     <w:multiLevelType w:val="hybridMultilevel"/>
-    <w:tmpl w:val="020E2844"/>
-    <w:lvl w:ilvl="0" w:tplc="04160005">
+    <w:tmpl w:val="BEB474FC"/>
+    <w:lvl w:ilvl="0" w:tplc="04160001">
       <w:start w:val="1"/>
       <w:numFmt w:val="bullet"/>
-      <w:lvlText w:val=""/>
+      <w:lvlText w:val=""/>
       <w:lvlJc w:val="left"/>
       <w:pPr>
         <w:ind w:left="720" w:hanging="360"/>
       </w:pPr>
       <w:rPr>
-        <w:rFonts w:ascii="Wingdings" w:hAnsi="Wingdings" w:hint="default"/>
+        <w:rFonts w:ascii="Symbol" w:hAnsi="Symbol" w:hint="default"/>
       </w:rPr>
     </w:lvl>
     <w:lvl w:ilvl="1" w:tplc="04160003" w:tentative="1">
@@ -596,17 +1106,17 @@
   <w:abstractNum w:abstractNumId="1" w15:restartNumberingAfterBreak="0">
     <w:nsid w:val="67F32859"/>
     <w:multiLevelType w:val="hybridMultilevel"/>
-    <w:tmpl w:val="D5E448BC"/>
-    <w:lvl w:ilvl="0" w:tplc="04160005">
+    <w:tmpl w:val="50F65E3A"/>
+    <w:lvl w:ilvl="0" w:tplc="04160001">
       <w:start w:val="1"/>
       <w:numFmt w:val="bullet"/>
-      <w:lvlText w:val=""/>
+      <w:lvlText w:val=""/>
       <w:lvlJc w:val="left"/>
       <w:pPr>
         <w:ind w:left="720" w:hanging="360"/>
       </w:pPr>
       <w:rPr>
-        <w:rFonts w:ascii="Wingdings" w:hAnsi="Wingdings" w:hint="default"/>
+        <w:rFonts w:ascii="Symbol" w:hAnsi="Symbol" w:hint="default"/>
       </w:rPr>
     </w:lvl>
     <w:lvl w:ilvl="1" w:tplc="04160003" w:tentative="1">
@@ -838,6 +1348,7 @@
     <w:lsdException w:name="HTML Sample" w:semiHidden="1" w:unhideWhenUsed="1"/>
     <w:lsdException w:name="HTML Typewriter" w:semiHidden="1" w:unhideWhenUsed="1"/>
     <w:lsdException w:name="HTML Variable" w:semiHidden="1" w:unhideWhenUsed="1"/>
+    <w:lsdException w:name="Normal Table" w:semiHidden="1" w:unhideWhenUsed="1"/>
     <w:lsdException w:name="annotation subject" w:semiHidden="1" w:unhideWhenUsed="1"/>
     <w:lsdException w:name="No List" w:semiHidden="1" w:unhideWhenUsed="1"/>
     <w:lsdException w:name="Outline List 1" w:semiHidden="1" w:unhideWhenUsed="1"/>
@@ -884,8 +1395,10 @@
     <w:lsdException w:name="Table Subtle 2" w:semiHidden="1" w:unhideWhenUsed="1"/>
     <w:lsdException w:name="Table Web 1" w:semiHidden="1" w:unhideWhenUsed="1"/>
     <w:lsdException w:name="Table Web 2" w:semiHidden="1" w:unhideWhenUsed="1"/>
+    <w:lsdException w:name="Table Web 3" w:semiHidden="1" w:unhideWhenUsed="1"/>
     <w:lsdException w:name="Balloon Text" w:semiHidden="1" w:unhideWhenUsed="1"/>
     <w:lsdException w:name="Table Grid" w:uiPriority="39"/>
+    <w:lsdException w:name="Table Theme" w:semiHidden="1" w:unhideWhenUsed="1"/>
     <w:lsdException w:name="Placeholder Text" w:semiHidden="1"/>
     <w:lsdException w:name="No Spacing" w:uiPriority="1" w:qFormat="1"/>
     <w:lsdException w:name="Light Shading" w:uiPriority="60"/>
@@ -1112,6 +1625,27 @@
     <w:name w:val="Normal"/>
     <w:qFormat/>
   </w:style>
+  <w:style w:type="paragraph" w:styleId="Ttulo1">
+    <w:name w:val="heading 1"/>
+    <w:basedOn w:val="Normal"/>
+    <w:link w:val="Ttulo1Char"/>
+    <w:uiPriority w:val="9"/>
+    <w:qFormat/>
+    <w:rsid w:val="00541816"/>
+    <w:pPr>
+      <w:spacing w:before="100" w:beforeAutospacing="1" w:after="100" w:afterAutospacing="1" w:line="240" w:lineRule="auto"/>
+      <w:outlineLvl w:val="0"/>
+    </w:pPr>
+    <w:rPr>
+      <w:rFonts w:ascii="Times New Roman" w:eastAsia="Times New Roman" w:hAnsi="Times New Roman" w:cs="Times New Roman"/>
+      <w:b/>
+      <w:bCs/>
+      <w:kern w:val="36"/>
+      <w:sz w:val="48"/>
+      <w:szCs w:val="48"/>
+      <w:lang w:eastAsia="pt-BR"/>
+    </w:rPr>
+  </w:style>
   <w:style w:type="character" w:default="1" w:styleId="Fontepargpadro">
     <w:name w:val="Default Paragraph Font"/>
     <w:uiPriority w:val="1"/>
@@ -1149,6 +1683,45 @@
       <w:ind w:left="720"/>
       <w:contextualSpacing/>
     </w:pPr>
+  </w:style>
+  <w:style w:type="character" w:customStyle="1" w:styleId="Ttulo1Char">
+    <w:name w:val="Título 1 Char"/>
+    <w:basedOn w:val="Fontepargpadro"/>
+    <w:link w:val="Ttulo1"/>
+    <w:uiPriority w:val="9"/>
+    <w:rsid w:val="00541816"/>
+    <w:rPr>
+      <w:rFonts w:ascii="Times New Roman" w:eastAsia="Times New Roman" w:hAnsi="Times New Roman" w:cs="Times New Roman"/>
+      <w:b/>
+      <w:bCs/>
+      <w:kern w:val="36"/>
+      <w:sz w:val="48"/>
+      <w:szCs w:val="48"/>
+      <w:lang w:eastAsia="pt-BR"/>
+    </w:rPr>
+  </w:style>
+  <w:style w:type="character" w:styleId="Forte">
+    <w:name w:val="Strong"/>
+    <w:basedOn w:val="Fontepargpadro"/>
+    <w:uiPriority w:val="22"/>
+    <w:qFormat/>
+    <w:rsid w:val="00541816"/>
+    <w:rPr>
+      <w:b/>
+      <w:bCs/>
+    </w:rPr>
+  </w:style>
+  <w:style w:type="character" w:styleId="Hyperlink">
+    <w:name w:val="Hyperlink"/>
+    <w:basedOn w:val="Fontepargpadro"/>
+    <w:uiPriority w:val="99"/>
+    <w:semiHidden/>
+    <w:unhideWhenUsed/>
+    <w:rsid w:val="00541816"/>
+    <w:rPr>
+      <w:color w:val="0000FF"/>
+      <w:u w:val="single"/>
+    </w:rPr>
   </w:style>
 </w:styles>
 </file>

</xml_diff>